<commit_message>
atualização na documentação e ajustes na pagina index
</commit_message>
<xml_diff>
--- a/Documentação/Apoena - Documentação do projeto-vr3.docx
+++ b/Documentação/Apoena - Documentação do projeto-vr3.docx
@@ -3693,8 +3693,10 @@
           <w:b/>
           <w:bCs/>
           <w:caps/>
-        </w:rPr>
-        <w:t>ANA CAROLINE MARQUES RODRIGUES DA SILVA</w:t>
+          <w:sz w:val="24"/>
+          <w:szCs w:val="24"/>
+        </w:rPr>
+        <w:t>eDUARDO COSTA</w:t>
       </w:r>
     </w:p>
     <w:p>
@@ -3720,21 +3722,17 @@
           <w:bCs/>
           <w:caps/>
         </w:rPr>
-        <w:t>RA: 01212050</w:t>
+        <w:t xml:space="preserve">RA: </w:t>
       </w:r>
-    </w:p>
-    <w:p>
-      <w:pPr>
-        <w:tabs>
-          <w:tab w:val="left" w:pos="851"/>
-        </w:tabs>
-        <w:spacing w:after="160" w:line="259" w:lineRule="auto"/>
-        <w:jc w:val="center"/>
-        <w:rPr>
-          <w:rFonts w:ascii="Arial" w:eastAsia="Arial" w:hAnsi="Arial" w:cs="Arial"/>
-          <w:color w:val="000000" w:themeColor="text1"/>
-        </w:rPr>
-      </w:pPr>
+      <w:r>
+        <w:rPr>
+          <w:rFonts w:ascii="Arial" w:eastAsia="Times New Roman" w:hAnsi="Arial" w:cs="Times New Roman"/>
+          <w:b/>
+          <w:bCs/>
+          <w:caps/>
+        </w:rPr>
+        <w:t>01212060</w:t>
+      </w:r>
       <w:r>
         <w:rPr>
           <w:rFonts w:ascii="Arial" w:eastAsia="Times New Roman" w:hAnsi="Arial" w:cs="Times New Roman"/>
@@ -4355,6 +4353,19 @@
           </mc:Fallback>
         </mc:AlternateContent>
       </w:r>
+    </w:p>
+    <w:p>
+      <w:pPr>
+        <w:tabs>
+          <w:tab w:val="left" w:pos="851"/>
+        </w:tabs>
+        <w:spacing w:after="160" w:line="259" w:lineRule="auto"/>
+        <w:jc w:val="center"/>
+        <w:rPr>
+          <w:rFonts w:ascii="Arial" w:eastAsia="Arial" w:hAnsi="Arial" w:cs="Arial"/>
+          <w:color w:val="000000" w:themeColor="text1"/>
+        </w:rPr>
+      </w:pPr>
       <w:r>
         <w:rPr>
           <w:rFonts w:ascii="Arial" w:eastAsia="Arial" w:hAnsi="Arial" w:cs="Arial"/>
@@ -4363,7 +4374,7 @@
           <w:caps/>
           <w:color w:val="000000" w:themeColor="text1"/>
         </w:rPr>
-        <w:t>DIEGO DOS SANTOS VAZ GUIMARÃES</w:t>
+        <w:t>GUILHERME CARNEIRO DE OLIVEIRA MARTINS</w:t>
       </w:r>
     </w:p>
     <w:p>
@@ -4375,9 +4386,6 @@
         <w:jc w:val="center"/>
         <w:rPr>
           <w:rFonts w:ascii="Arial" w:eastAsia="Arial" w:hAnsi="Arial" w:cs="Arial"/>
-          <w:b/>
-          <w:bCs/>
-          <w:caps/>
           <w:color w:val="000000" w:themeColor="text1"/>
         </w:rPr>
       </w:pPr>
@@ -4389,7 +4397,7 @@
           <w:caps/>
           <w:color w:val="000000" w:themeColor="text1"/>
         </w:rPr>
-        <w:t>RA:01212182</w:t>
+        <w:t>RA: 01212095</w:t>
       </w:r>
     </w:p>
     <w:p>
@@ -4412,7 +4420,7 @@
           <w:caps/>
           <w:color w:val="000000" w:themeColor="text1"/>
         </w:rPr>
-        <w:t>GUILHERME CARNEIRO DE OLIVEIRA MARTINS</w:t>
+        <w:t>JOÃO VITOR TENORIO</w:t>
       </w:r>
     </w:p>
     <w:p>
@@ -4435,7 +4443,7 @@
           <w:caps/>
           <w:color w:val="000000" w:themeColor="text1"/>
         </w:rPr>
-        <w:t>RA: 01212095</w:t>
+        <w:t>RA: 01212082</w:t>
       </w:r>
     </w:p>
     <w:p>
@@ -4458,7 +4466,20 @@
           <w:caps/>
           <w:color w:val="000000" w:themeColor="text1"/>
         </w:rPr>
-        <w:t xml:space="preserve">MARIANA MONTEIRO MEDINA </w:t>
+        <w:t>KAUE</w:t>
+      </w:r>
+      <w:r>
+        <w:br/>
+      </w:r>
+      <w:r>
+        <w:rPr>
+          <w:rFonts w:ascii="Arial" w:eastAsia="Arial" w:hAnsi="Arial" w:cs="Arial"/>
+          <w:b/>
+          <w:bCs/>
+          <w:caps/>
+          <w:color w:val="000000" w:themeColor="text1"/>
+        </w:rPr>
+        <w:t>RA: 01212202</w:t>
       </w:r>
     </w:p>
     <w:p>
@@ -4481,7 +4502,7 @@
           <w:caps/>
           <w:color w:val="000000" w:themeColor="text1"/>
         </w:rPr>
-        <w:t>RA: 01212082</w:t>
+        <w:t>KAYKE HYAN</w:t>
       </w:r>
     </w:p>
     <w:p>
@@ -4504,11 +4525,21 @@
           <w:caps/>
           <w:color w:val="000000" w:themeColor="text1"/>
         </w:rPr>
-        <w:t>NATHALIA DE ARAUJO SANTOS</w:t>
+        <w:t>RA:01212120</w:t>
       </w:r>
-      <w:r>
-        <w:br/>
-      </w:r>
+    </w:p>
+    <w:p>
+      <w:pPr>
+        <w:tabs>
+          <w:tab w:val="left" w:pos="851"/>
+        </w:tabs>
+        <w:spacing w:after="160" w:line="259" w:lineRule="auto"/>
+        <w:jc w:val="center"/>
+        <w:rPr>
+          <w:rFonts w:ascii="Arial" w:eastAsia="Arial" w:hAnsi="Arial" w:cs="Arial"/>
+          <w:color w:val="000000" w:themeColor="text1"/>
+        </w:rPr>
+      </w:pPr>
       <w:r>
         <w:rPr>
           <w:rFonts w:ascii="Arial" w:eastAsia="Arial" w:hAnsi="Arial" w:cs="Arial"/>
@@ -4517,21 +4548,8 @@
           <w:caps/>
           <w:color w:val="000000" w:themeColor="text1"/>
         </w:rPr>
-        <w:t>RA: 01212202</w:t>
+        <w:t>MATHEUS MATHIAS</w:t>
       </w:r>
-    </w:p>
-    <w:p>
-      <w:pPr>
-        <w:tabs>
-          <w:tab w:val="left" w:pos="851"/>
-        </w:tabs>
-        <w:spacing w:after="160" w:line="259" w:lineRule="auto"/>
-        <w:jc w:val="center"/>
-        <w:rPr>
-          <w:rFonts w:ascii="Arial" w:eastAsia="Arial" w:hAnsi="Arial" w:cs="Arial"/>
-          <w:color w:val="000000" w:themeColor="text1"/>
-        </w:rPr>
-      </w:pPr>
       <w:r>
         <w:rPr>
           <w:rFonts w:ascii="Arial" w:eastAsia="Arial" w:hAnsi="Arial" w:cs="Arial"/>
@@ -4540,53 +4558,7 @@
           <w:caps/>
           <w:color w:val="000000" w:themeColor="text1"/>
         </w:rPr>
-        <w:t>PAULO RICARDO SANTOS DE OLIVEIRA</w:t>
-      </w:r>
-    </w:p>
-    <w:p>
-      <w:pPr>
-        <w:tabs>
-          <w:tab w:val="left" w:pos="851"/>
-        </w:tabs>
-        <w:spacing w:after="160" w:line="259" w:lineRule="auto"/>
-        <w:jc w:val="center"/>
-        <w:rPr>
-          <w:rFonts w:ascii="Arial" w:eastAsia="Arial" w:hAnsi="Arial" w:cs="Arial"/>
-          <w:color w:val="000000" w:themeColor="text1"/>
-        </w:rPr>
-      </w:pPr>
-      <w:r>
-        <w:rPr>
-          <w:rFonts w:ascii="Arial" w:eastAsia="Arial" w:hAnsi="Arial" w:cs="Arial"/>
-          <w:b/>
-          <w:bCs/>
-          <w:caps/>
-          <w:color w:val="000000" w:themeColor="text1"/>
-        </w:rPr>
-        <w:t>RA:01212120</w:t>
-      </w:r>
-    </w:p>
-    <w:p>
-      <w:pPr>
-        <w:tabs>
-          <w:tab w:val="left" w:pos="851"/>
-        </w:tabs>
-        <w:spacing w:after="160" w:line="259" w:lineRule="auto"/>
-        <w:jc w:val="center"/>
-        <w:rPr>
-          <w:rFonts w:ascii="Arial" w:eastAsia="Arial" w:hAnsi="Arial" w:cs="Arial"/>
-          <w:color w:val="000000" w:themeColor="text1"/>
-        </w:rPr>
-      </w:pPr>
-      <w:r>
-        <w:rPr>
-          <w:rFonts w:ascii="Arial" w:eastAsia="Arial" w:hAnsi="Arial" w:cs="Arial"/>
-          <w:b/>
-          <w:bCs/>
-          <w:caps/>
-          <w:color w:val="000000" w:themeColor="text1"/>
-        </w:rPr>
-        <w:t xml:space="preserve">ROGERIO DE ASSIS ALVES FILHO </w:t>
+        <w:t xml:space="preserve"> </w:t>
       </w:r>
     </w:p>
     <w:p>
@@ -6120,7 +6092,6 @@
         <w:t xml:space="preserve"> </w:t>
       </w:r>
     </w:p>
-    <w:bookmarkStart w:id="1" w:name="_Toc81254121"/>
     <w:p>
       <w:pPr>
         <w:pStyle w:val="Ttulo2"/>
@@ -6134,6 +6105,7 @@
           <w:szCs w:val="40"/>
         </w:rPr>
       </w:pPr>
+      <w:bookmarkStart w:id="1" w:name="_Toc81254121"/>
       <w:r>
         <w:rPr>
           <w:rFonts w:ascii="Arial" w:eastAsia="Arial" w:hAnsi="Arial" w:cs="Arial"/>
@@ -6205,7 +6177,15 @@
                                 <w:color w:val="FFFFFF" w:themeColor="background1"/>
                                 <w:lang w:val="en-US"/>
                               </w:rPr>
-                              <w:t>alimentos</w:t>
+                              <w:t>a</w:t>
+                            </w:r>
+                            <w:r>
+                              <w:rPr>
+                                <w:rFonts w:ascii="Arial" w:eastAsia="Arial" w:hAnsi="Arial" w:cs="Arial"/>
+                                <w:color w:val="FFFFFF" w:themeColor="background1"/>
+                                <w:lang w:val="en-US"/>
+                              </w:rPr>
+                              <w:t>limentos</w:t>
                             </w:r>
                             <w:proofErr w:type="spellEnd"/>
                             <w:r>
@@ -6282,7 +6262,11 @@
           </mc:Choice>
           <mc:Fallback>
             <w:pict>
-              <v:shape w14:anchorId="7BC70F83" id="_x0000_s1031" type="#_x0000_t202" style="position:absolute;left:0;text-align:left;margin-left:402.35pt;margin-top:139.2pt;width:157.9pt;height:110.6pt;z-index:251618816;visibility:visible;mso-wrap-style:square;mso-width-percent:0;mso-height-percent:200;mso-wrap-distance-left:9pt;mso-wrap-distance-top:3.6pt;mso-wrap-distance-right:9pt;mso-wrap-distance-bottom:3.6pt;mso-position-horizontal:absolute;mso-position-horizontal-relative:page;mso-position-vertical:absolute;mso-position-vertical-relative:text;mso-width-percent:0;mso-height-percent:200;mso-width-relative:margin;mso-height-relative:margin;v-text-anchor:top" o:gfxdata="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" filled="f" stroked="f">
+              <v:shapetype w14:anchorId="7BC70F83" id="_x0000_t202" coordsize="21600,21600" o:spt="202" path="m,l,21600r21600,l21600,xe">
+                <v:stroke joinstyle="miter"/>
+                <v:path gradientshapeok="t" o:connecttype="rect"/>
+              </v:shapetype>
+              <v:shape id="_x0000_s1031" type="#_x0000_t202" style="position:absolute;left:0;text-align:left;margin-left:402.35pt;margin-top:139.2pt;width:157.9pt;height:110.6pt;z-index:251618816;visibility:visible;mso-wrap-style:square;mso-width-percent:0;mso-height-percent:200;mso-wrap-distance-left:9pt;mso-wrap-distance-top:3.6pt;mso-wrap-distance-right:9pt;mso-wrap-distance-bottom:3.6pt;mso-position-horizontal:absolute;mso-position-horizontal-relative:page;mso-position-vertical:absolute;mso-position-vertical-relative:text;mso-width-percent:0;mso-height-percent:200;mso-width-relative:margin;mso-height-relative:margin;v-text-anchor:top" o:gfxdata="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" filled="f" stroked="f">
                 <v:textbox style="mso-fit-shape-to-text:t">
                   <w:txbxContent>
                     <w:p>
@@ -6307,7 +6291,15 @@
                           <w:color w:val="FFFFFF" w:themeColor="background1"/>
                           <w:lang w:val="en-US"/>
                         </w:rPr>
-                        <w:t>alimentos</w:t>
+                        <w:t>a</w:t>
+                      </w:r>
+                      <w:r>
+                        <w:rPr>
+                          <w:rFonts w:ascii="Arial" w:eastAsia="Arial" w:hAnsi="Arial" w:cs="Arial"/>
+                          <w:color w:val="FFFFFF" w:themeColor="background1"/>
+                          <w:lang w:val="en-US"/>
+                        </w:rPr>
+                        <w:t>limentos</w:t>
                       </w:r>
                       <w:proofErr w:type="spellEnd"/>
                       <w:r>
@@ -7492,17 +7484,22 @@
           <w:rFonts w:ascii="Arial" w:eastAsia="Arial" w:hAnsi="Arial" w:cs="Arial"/>
           <w:color w:val="000000" w:themeColor="text1"/>
         </w:rPr>
-        <w:t xml:space="preserve">há também o prejuízo ambiental, </w:t>
+        <w:t>há também o prejuízo ambiental</w:t>
       </w:r>
-      <w:proofErr w:type="gramStart"/>
       <w:r>
         <w:rPr>
           <w:rFonts w:ascii="Arial" w:eastAsia="Arial" w:hAnsi="Arial" w:cs="Arial"/>
           <w:color w:val="000000" w:themeColor="text1"/>
         </w:rPr>
-        <w:t>pois</w:t>
+        <w:t xml:space="preserve">, </w:t>
       </w:r>
-      <w:proofErr w:type="gramEnd"/>
+      <w:r>
+        <w:rPr>
+          <w:rFonts w:ascii="Arial" w:eastAsia="Arial" w:hAnsi="Arial" w:cs="Arial"/>
+          <w:color w:val="000000" w:themeColor="text1"/>
+        </w:rPr>
+        <w:t>pois,</w:t>
+      </w:r>
       <w:r>
         <w:rPr>
           <w:rFonts w:ascii="Arial" w:eastAsia="Arial" w:hAnsi="Arial" w:cs="Arial"/>
@@ -8975,14 +8972,12 @@
         </w:rPr>
         <w:t xml:space="preserve">, ou seja, sempre existe a possibilidade </w:t>
       </w:r>
-      <w:proofErr w:type="gramStart"/>
       <w:r>
         <w:rPr>
           <w:rFonts w:ascii="Arial" w:hAnsi="Arial" w:cs="Arial"/>
         </w:rPr>
-        <w:t>da</w:t>
+        <w:t>de a</w:t>
       </w:r>
-      <w:proofErr w:type="gramEnd"/>
       <w:r>
         <w:rPr>
           <w:rFonts w:ascii="Arial" w:hAnsi="Arial" w:cs="Arial"/>
@@ -9351,6 +9346,14 @@
         <w:shd w:val="clear" w:color="auto" w:fill="FFFFFF"/>
         <w:spacing w:before="0" w:beforeAutospacing="0" w:after="0" w:afterAutospacing="0"/>
         <w:textAlignment w:val="baseline"/>
+        <w:rPr>
+          <w:rStyle w:val="normaltextrun"/>
+          <w:rFonts w:ascii="Arial" w:hAnsi="Arial" w:cs="Arial"/>
+          <w:sz w:val="22"/>
+          <w:szCs w:val="22"/>
+          <w:u w:val="single"/>
+          <w:lang w:val="en-US"/>
+        </w:rPr>
       </w:pPr>
       <w:hyperlink r:id="rId27" w:tgtFrame="_blank" w:history="1">
         <w:proofErr w:type="spellStart"/>
@@ -9522,55 +9525,73 @@
           <w:t xml:space="preserve"> (gazetadopovo.com.br)</w:t>
         </w:r>
       </w:hyperlink>
+      <w:r>
+        <w:rPr>
+          <w:rStyle w:val="normaltextrun"/>
+          <w:rFonts w:ascii="Arial" w:hAnsi="Arial" w:cs="Arial"/>
+          <w:sz w:val="22"/>
+          <w:szCs w:val="22"/>
+          <w:u w:val="single"/>
+          <w:lang w:val="en-US"/>
+        </w:rPr>
+        <w:t xml:space="preserve"> </w:t>
+      </w:r>
     </w:p>
     <w:p>
       <w:pPr>
-        <w:rPr>
-          <w:rStyle w:val="Hyperlink"/>
-        </w:rPr>
-      </w:pPr>
-      <w:hyperlink r:id="rId28" w:history="1">
-        <w:r>
-          <w:rPr>
-            <w:rStyle w:val="Hyperlink"/>
-          </w:rPr>
-          <w:t>Monitoramento de temperatura no transporte de produtos perecíveis! (vconecta.com.br)</w:t>
-        </w:r>
-      </w:hyperlink>
+        <w:pStyle w:val="paragraph"/>
+        <w:shd w:val="clear" w:color="auto" w:fill="FFFFFF"/>
+        <w:spacing w:before="0" w:beforeAutospacing="0" w:after="0" w:afterAutospacing="0"/>
+        <w:textAlignment w:val="baseline"/>
+      </w:pPr>
+      <w:r>
+        <w:rPr>
+          <w:rStyle w:val="normaltextrun"/>
+          <w:rFonts w:ascii="Arial" w:hAnsi="Arial" w:cs="Arial"/>
+          <w:sz w:val="22"/>
+          <w:szCs w:val="22"/>
+          <w:u w:val="single"/>
+          <w:lang w:val="en-US"/>
+        </w:rPr>
+        <w:t>(links)</w:t>
+      </w:r>
     </w:p>
     <w:p>
-      <w:hyperlink r:id="rId29" w:history="1">
-        <w:r>
-          <w:rPr>
-            <w:rStyle w:val="Hyperlink"/>
-          </w:rPr>
-          <w:t xml:space="preserve">Transporte de alimentos, um dos principais influenciadores da fome no país – </w:t>
-        </w:r>
-        <w:proofErr w:type="spellStart"/>
-        <w:r>
-          <w:rPr>
-            <w:rStyle w:val="Hyperlink"/>
-          </w:rPr>
-          <w:t>Sindmetro</w:t>
-        </w:r>
-        <w:proofErr w:type="spellEnd"/>
-        <w:r>
-          <w:rPr>
-            <w:rStyle w:val="Hyperlink"/>
-          </w:rPr>
-          <w:t>-PE | Nossa luta em movimento! (sindmetrope.org.br)</w:t>
-        </w:r>
-      </w:hyperlink>
+      <w:pPr>
+        <w:rPr>
+          <w:rStyle w:val="Hyperlink"/>
+        </w:rPr>
+      </w:pPr>
+      <w:r>
+        <w:t>Monitoramento de temperatura no transporte de produtos perecíveis! (vconecta.com.br)</w:t>
+      </w:r>
+      <w:r>
+        <w:t>.</w:t>
+      </w:r>
     </w:p>
     <w:p>
-      <w:hyperlink r:id="rId30" w:history="1">
-        <w:r>
-          <w:rPr>
-            <w:rStyle w:val="Hyperlink"/>
-          </w:rPr>
-          <w:t>Estradas | Falta de controle de temperatura no transporte provoca perdas no segmento de frutas e hortaliças</w:t>
-        </w:r>
-      </w:hyperlink>
+      <w:r>
+        <w:t xml:space="preserve">Transporte de alimentos, um dos principais influenciadores da fome no país – </w:t>
+      </w:r>
+      <w:proofErr w:type="spellStart"/>
+      <w:r>
+        <w:t>Sindmetro</w:t>
+      </w:r>
+      <w:proofErr w:type="spellEnd"/>
+      <w:r>
+        <w:t>-PE | Nossa luta em movimento! (sindmetrope.org.br)</w:t>
+      </w:r>
+      <w:r>
+        <w:t>.</w:t>
+      </w:r>
+    </w:p>
+    <w:p>
+      <w:r>
+        <w:t>Estradas | Falta de controle de temperatura no transporte provoca perdas no segmento de frutas e hortaliças</w:t>
+      </w:r>
+      <w:r>
+        <w:t>.</w:t>
+      </w:r>
     </w:p>
     <w:sectPr>
       <w:type w:val="continuous"/>
@@ -16489,12 +16510,9 @@
 </file>
 
 <file path=customXml/item3.xml><?xml version="1.0" encoding="utf-8"?>
-<?mso-contentType ?>
-<FormTemplates xmlns="http://schemas.microsoft.com/sharepoint/v3/contenttype/forms">
-  <Display>DocumentLibraryForm</Display>
-  <Edit>DocumentLibraryForm</Edit>
-  <New>DocumentLibraryForm</New>
-</FormTemplates>
+<p:properties xmlns:p="http://schemas.microsoft.com/office/2006/metadata/properties" xmlns:xsi="http://www.w3.org/2001/XMLSchema-instance" xmlns:pc="http://schemas.microsoft.com/office/infopath/2007/PartnerControls">
+  <documentManagement/>
+</p:properties>
 </file>
 
 <file path=customXml/item4.xml><?xml version="1.0" encoding="utf-8"?>
@@ -16669,9 +16687,12 @@
 </file>
 
 <file path=customXml/item5.xml><?xml version="1.0" encoding="utf-8"?>
-<p:properties xmlns:p="http://schemas.microsoft.com/office/2006/metadata/properties" xmlns:xsi="http://www.w3.org/2001/XMLSchema-instance" xmlns:pc="http://schemas.microsoft.com/office/infopath/2007/PartnerControls">
-  <documentManagement/>
-</p:properties>
+<?mso-contentType ?>
+<FormTemplates xmlns="http://schemas.microsoft.com/sharepoint/v3/contenttype/forms">
+  <Display>DocumentLibraryForm</Display>
+  <Edit>DocumentLibraryForm</Edit>
+  <New>DocumentLibraryForm</New>
+</FormTemplates>
 </file>
 
 <file path=customXml/itemProps1.xml><?xml version="1.0" encoding="utf-8"?>
@@ -16691,9 +16712,10 @@
 </file>
 
 <file path=customXml/itemProps3.xml><?xml version="1.0" encoding="utf-8"?>
-<ds:datastoreItem xmlns:ds="http://schemas.openxmlformats.org/officeDocument/2006/customXml" ds:itemID="{5FFA3007-0D9B-4BA7-8774-18615F084373}">
+<ds:datastoreItem xmlns:ds="http://schemas.openxmlformats.org/officeDocument/2006/customXml" ds:itemID="{D093DCB2-5C5F-43EB-A540-20D362278921}">
   <ds:schemaRefs>
-    <ds:schemaRef ds:uri="http://schemas.microsoft.com/sharepoint/v3/contenttype/forms"/>
+    <ds:schemaRef ds:uri="http://schemas.microsoft.com/office/2006/metadata/properties"/>
+    <ds:schemaRef ds:uri="http://schemas.microsoft.com/office/infopath/2007/PartnerControls"/>
   </ds:schemaRefs>
 </ds:datastoreItem>
 </file>
@@ -16718,10 +16740,9 @@
 </file>
 
 <file path=customXml/itemProps5.xml><?xml version="1.0" encoding="utf-8"?>
-<ds:datastoreItem xmlns:ds="http://schemas.openxmlformats.org/officeDocument/2006/customXml" ds:itemID="{D093DCB2-5C5F-43EB-A540-20D362278921}">
+<ds:datastoreItem xmlns:ds="http://schemas.openxmlformats.org/officeDocument/2006/customXml" ds:itemID="{5FFA3007-0D9B-4BA7-8774-18615F084373}">
   <ds:schemaRefs>
-    <ds:schemaRef ds:uri="http://schemas.microsoft.com/office/2006/metadata/properties"/>
-    <ds:schemaRef ds:uri="http://schemas.microsoft.com/office/infopath/2007/PartnerControls"/>
+    <ds:schemaRef ds:uri="http://schemas.microsoft.com/sharepoint/v3/contenttype/forms"/>
   </ds:schemaRefs>
 </ds:datastoreItem>
 </file>
</xml_diff>